<commit_message>
Update History information file.
</commit_message>
<xml_diff>
--- a/Site/Info/Historical eras.docx
+++ b/Site/Info/Historical eras.docx
@@ -7,20 +7,39 @@
         <w:softHyphen/>
       </w:r>
       <w:r>
-        <w:t xml:space="preserve">Stone Age – </w:t>
+        <w:t>Stone Age</w:t>
+      </w:r>
+      <w:r>
+        <w:t>:</w:t>
+      </w:r>
+      <w:r>
+        <w:t xml:space="preserve"> </w:t>
       </w:r>
       <w:hyperlink r:id="rId4" w:history="1">
         <w:r>
           <w:rPr>
             <w:rStyle w:val="Hyperlink"/>
           </w:rPr>
-          <w:t>https://www.history.com/topics/pre-history/stone-age</w:t>
-        </w:r>
-      </w:hyperlink>
-      <w:r>
-        <w:t xml:space="preserve"> </w:t>
-      </w:r>
-    </w:p>
+          <w:t>https://www.worldhistory.o</w:t>
+        </w:r>
+        <w:r>
+          <w:rPr>
+            <w:rStyle w:val="Hyperlink"/>
+          </w:rPr>
+          <w:t>r</w:t>
+        </w:r>
+        <w:r>
+          <w:rPr>
+            <w:rStyle w:val="Hyperlink"/>
+          </w:rPr>
+          <w:t>g/timeline/Stone_Age/</w:t>
+        </w:r>
+      </w:hyperlink>
+      <w:r>
+        <w:t xml:space="preserve"> </w:t>
+      </w:r>
+    </w:p>
+    <w:p/>
     <w:p>
       <w:r>
         <w:t xml:space="preserve">Bronze Age – </w:t>
@@ -30,332 +49,520 @@
           <w:rPr>
             <w:rStyle w:val="Hyperlink"/>
           </w:rPr>
-          <w:t>https://www.history.com/topics/pre-history/bronze-age</w:t>
-        </w:r>
-      </w:hyperlink>
-      <w:r>
-        <w:t xml:space="preserve"> </w:t>
-      </w:r>
-    </w:p>
-    <w:p>
-      <w:r>
-        <w:t xml:space="preserve">Iron Age – </w:t>
+          <w:t>https://www.worldhistory.org/timeline/Bronze_Age/</w:t>
+        </w:r>
+      </w:hyperlink>
+      <w:r>
+        <w:t xml:space="preserve"> </w:t>
+      </w:r>
+    </w:p>
+    <w:p/>
+    <w:p>
+      <w:r>
+        <w:t>Iron Age –</w:t>
+      </w:r>
+      <w:r>
+        <w:t xml:space="preserve"> </w:t>
       </w:r>
       <w:hyperlink r:id="rId6" w:history="1">
         <w:r>
           <w:rPr>
             <w:rStyle w:val="Hyperlink"/>
           </w:rPr>
-          <w:t>https://www.history.com/topics/pre-history/iron-age</w:t>
-        </w:r>
-      </w:hyperlink>
-    </w:p>
-    <w:p>
-      <w:r>
-        <w:t xml:space="preserve">Classical Era – </w:t>
+          <w:t>https://www.worldhistory.org/timeline/Iron_Age/</w:t>
+        </w:r>
+      </w:hyperlink>
+      <w:r>
+        <w:t xml:space="preserve"> </w:t>
+      </w:r>
+    </w:p>
+    <w:p/>
+    <w:p>
+      <w:r>
+        <w:t xml:space="preserve">Classical </w:t>
+      </w:r>
+      <w:r>
+        <w:t>An</w:t>
+      </w:r>
+      <w:r>
+        <w:t>tiquity</w:t>
+      </w:r>
+      <w:r>
+        <w:t xml:space="preserve"> (</w:t>
+      </w:r>
+      <w:r>
+        <w:t>8</w:t>
+      </w:r>
+      <w:r>
+        <w:t xml:space="preserve"> </w:t>
+      </w:r>
+      <w:r>
+        <w:t>BC</w:t>
+      </w:r>
+      <w:r>
+        <w:t xml:space="preserve"> - 6</w:t>
+      </w:r>
+      <w:r>
+        <w:t xml:space="preserve"> AD</w:t>
+      </w:r>
+      <w:r>
+        <w:t>)</w:t>
+      </w:r>
+      <w:r>
+        <w:t xml:space="preserve"> – </w:t>
       </w:r>
       <w:hyperlink r:id="rId7" w:history="1">
         <w:r>
           <w:rPr>
             <w:rStyle w:val="Hyperlink"/>
           </w:rPr>
-          <w:t>https://www.newworldencyclopedia.org/entry/Classic_Age</w:t>
-        </w:r>
-      </w:hyperlink>
-      <w:r>
-        <w:t xml:space="preserve"> </w:t>
-      </w:r>
-    </w:p>
-    <w:p>
-      <w:r>
-        <w:t xml:space="preserve">Middle Ages – </w:t>
+          <w:t>https://en.wikipedia.org/wiki/Timeline_of_Roman_history</w:t>
+        </w:r>
+      </w:hyperlink>
+      <w:r>
+        <w:t xml:space="preserve">, </w:t>
       </w:r>
       <w:hyperlink r:id="rId8" w:history="1">
         <w:r>
           <w:rPr>
             <w:rStyle w:val="Hyperlink"/>
           </w:rPr>
-          <w:t>https://www.thoughtco.com/defining-the-middle-ages-part-6-1788883</w:t>
+          <w:t>https://en.wikipedia.org/wiki/Timeline_of_ancient_Greece</w:t>
+        </w:r>
+      </w:hyperlink>
+      <w:r>
+        <w:t xml:space="preserve"> </w:t>
+      </w:r>
+    </w:p>
+    <w:p/>
+    <w:p>
+      <w:r>
+        <w:t xml:space="preserve">Middle Ages </w:t>
+      </w:r>
+      <w:r>
+        <w:t xml:space="preserve">(5 </w:t>
+      </w:r>
+      <w:r>
+        <w:t xml:space="preserve">- </w:t>
+      </w:r>
+      <w:r>
+        <w:t>15 AD)</w:t>
+      </w:r>
+      <w:r>
+        <w:t xml:space="preserve">: </w:t>
+      </w:r>
+      <w:hyperlink r:id="rId9" w:history="1">
+        <w:r>
+          <w:rPr>
+            <w:rStyle w:val="Hyperlink"/>
+          </w:rPr>
+          <w:t>https://www.softschools.com/timelines/the_middle_ages_timeline/165/</w:t>
+        </w:r>
+      </w:hyperlink>
+      <w:r>
+        <w:t xml:space="preserve"> </w:t>
+      </w:r>
+    </w:p>
+    <w:p/>
+    <w:p>
+      <w:r>
+        <w:t xml:space="preserve">Renaissance Humanism </w:t>
+      </w:r>
+      <w:r>
+        <w:t>(14 – 16 AD)</w:t>
+      </w:r>
+      <w:r>
+        <w:t xml:space="preserve">: </w:t>
+      </w:r>
+      <w:hyperlink r:id="rId10" w:history="1">
+        <w:r>
+          <w:rPr>
+            <w:rStyle w:val="Hyperlink"/>
+          </w:rPr>
+          <w:t>https://www.worldhistory.org/timeline/Renaissance_H</w:t>
+        </w:r>
+        <w:r>
+          <w:rPr>
+            <w:rStyle w:val="Hyperlink"/>
+          </w:rPr>
+          <w:t>u</w:t>
+        </w:r>
+        <w:r>
+          <w:rPr>
+            <w:rStyle w:val="Hyperlink"/>
+          </w:rPr>
+          <w:t>manism/</w:t>
+        </w:r>
+      </w:hyperlink>
+      <w:r>
+        <w:t xml:space="preserve"> </w:t>
+      </w:r>
+    </w:p>
+    <w:p/>
+    <w:p>
+      <w:r>
+        <w:t>Protestant Reformation</w:t>
+      </w:r>
+      <w:r>
+        <w:t xml:space="preserve"> (16 - 17 AD)</w:t>
+      </w:r>
+      <w:r>
+        <w:t xml:space="preserve">: </w:t>
+      </w:r>
+      <w:hyperlink r:id="rId11" w:history="1">
+        <w:r>
+          <w:rPr>
+            <w:rStyle w:val="Hyperlink"/>
+          </w:rPr>
+          <w:t>https://www.softschools.com/timelines/protestant_reformation_timeline/218/</w:t>
+        </w:r>
+      </w:hyperlink>
+      <w:r>
+        <w:t xml:space="preserve"> </w:t>
+      </w:r>
+    </w:p>
+    <w:p/>
+    <w:p>
+      <w:r>
+        <w:t>The European Renaissance</w:t>
+      </w:r>
+      <w:r>
+        <w:t xml:space="preserve"> </w:t>
+      </w:r>
+      <w:r>
+        <w:t>(14 – 17 AD)</w:t>
+      </w:r>
+      <w:r>
+        <w:t xml:space="preserve">: </w:t>
+      </w:r>
+      <w:hyperlink r:id="rId12" w:history="1">
+        <w:r>
+          <w:rPr>
+            <w:rStyle w:val="Hyperlink"/>
+          </w:rPr>
+          <w:t>https://www.worldhistory.org/timeline/renaissance/</w:t>
+        </w:r>
+      </w:hyperlink>
+      <w:r>
+        <w:t xml:space="preserve"> </w:t>
+      </w:r>
+    </w:p>
+    <w:p/>
+    <w:p>
+      <w:r>
+        <w:t>The Enlightenment</w:t>
+      </w:r>
+      <w:r>
+        <w:t xml:space="preserve"> (16 – 18 AD)</w:t>
+      </w:r>
+      <w:r>
+        <w:t xml:space="preserve">: </w:t>
+      </w:r>
+      <w:hyperlink r:id="rId13" w:history="1">
+        <w:r>
+          <w:rPr>
+            <w:rStyle w:val="Hyperlink"/>
+          </w:rPr>
+          <w:t>https://www.timetoa</w:t>
+        </w:r>
+        <w:r>
+          <w:rPr>
+            <w:rStyle w:val="Hyperlink"/>
+          </w:rPr>
+          <w:t>s</w:t>
+        </w:r>
+        <w:r>
+          <w:rPr>
+            <w:rStyle w:val="Hyperlink"/>
+          </w:rPr>
+          <w:t>t.com/timelines/enlightenment-s-major-events</w:t>
+        </w:r>
+      </w:hyperlink>
+      <w:r>
+        <w:t xml:space="preserve"> </w:t>
+      </w:r>
+    </w:p>
+    <w:p/>
+    <w:p>
+      <w:r>
+        <w:t>First Industrial Revolution</w:t>
+      </w:r>
+      <w:r>
+        <w:t xml:space="preserve"> (Mid 17 - Mid 18 AD)</w:t>
+      </w:r>
+      <w:r>
+        <w:t xml:space="preserve">: </w:t>
+      </w:r>
+      <w:hyperlink r:id="rId14" w:history="1">
+        <w:r>
+          <w:rPr>
+            <w:rStyle w:val="Hyperlink"/>
+          </w:rPr>
+          <w:t>https://www.softschools.com/timelines/industrial_revolution_timeline/40/</w:t>
+        </w:r>
+      </w:hyperlink>
+      <w:r>
+        <w:t xml:space="preserve"> </w:t>
+      </w:r>
+    </w:p>
+    <w:p/>
+    <w:p>
+      <w:r>
+        <w:t>Revolutionary Period</w:t>
+      </w:r>
+      <w:r>
+        <w:t xml:space="preserve"> (Late 18</w:t>
+      </w:r>
+      <w:r>
+        <w:t xml:space="preserve"> AD</w:t>
+      </w:r>
+      <w:r>
+        <w:t>)</w:t>
+      </w:r>
+      <w:r>
+        <w:t xml:space="preserve">: </w:t>
+      </w:r>
+      <w:hyperlink r:id="rId15" w:history="1">
+        <w:r>
+          <w:rPr>
+            <w:rStyle w:val="Hyperlink"/>
+          </w:rPr>
+          <w:t>https://www.softschools.com/timelines/revolutionary_war/timeline_11/</w:t>
+        </w:r>
+      </w:hyperlink>
+      <w:r>
+        <w:t xml:space="preserve"> </w:t>
+      </w:r>
+    </w:p>
+    <w:p/>
+    <w:p>
+      <w:r>
+        <w:t>Age of Imperialism</w:t>
+      </w:r>
+      <w:r>
+        <w:t xml:space="preserve"> (Mid 18 – Early 19 AD)</w:t>
+      </w:r>
+      <w:r>
+        <w:t xml:space="preserve">: </w:t>
+      </w:r>
+      <w:hyperlink r:id="rId16" w:history="1">
+        <w:r>
+          <w:rPr>
+            <w:rStyle w:val="Hyperlink"/>
+          </w:rPr>
+          <w:t>https://www.time</w:t>
+        </w:r>
+        <w:r>
+          <w:rPr>
+            <w:rStyle w:val="Hyperlink"/>
+          </w:rPr>
+          <w:t>t</w:t>
+        </w:r>
+        <w:r>
+          <w:rPr>
+            <w:rStyle w:val="Hyperlink"/>
+          </w:rPr>
+          <w:t>oast.com/timelines/major-events-in-imperialis</w:t>
+        </w:r>
+        <w:r>
+          <w:rPr>
+            <w:rStyle w:val="Hyperlink"/>
+          </w:rPr>
+          <w:t>m</w:t>
         </w:r>
       </w:hyperlink>
       <w:r>
         <w:t xml:space="preserve">, </w:t>
       </w:r>
-      <w:hyperlink r:id="rId9" w:history="1">
-        <w:r>
-          <w:rPr>
-            <w:rStyle w:val="Hyperlink"/>
-          </w:rPr>
-          <w:t>https://www.history.com/topics/middle-ages/middle-ages</w:t>
-        </w:r>
-      </w:hyperlink>
-      <w:r>
-        <w:t xml:space="preserve"> </w:t>
-      </w:r>
-    </w:p>
-    <w:p>
-      <w:r>
-        <w:t xml:space="preserve">Renaissance Humanism – </w:t>
-      </w:r>
-      <w:hyperlink r:id="rId10" w:history="1">
-        <w:r>
-          <w:rPr>
-            <w:rStyle w:val="Hyperlink"/>
-          </w:rPr>
-          <w:t>https://www.worldhistory.org/Renaissance_Humanism/</w:t>
-        </w:r>
-      </w:hyperlink>
-      <w:r>
-        <w:t xml:space="preserve"> </w:t>
-      </w:r>
-    </w:p>
-    <w:p>
-      <w:r>
-        <w:t xml:space="preserve">Protestant Reformation – </w:t>
-      </w:r>
-      <w:hyperlink r:id="rId11" w:history="1">
-        <w:r>
-          <w:rPr>
-            <w:rStyle w:val="Hyperlink"/>
-          </w:rPr>
-          <w:t>https://www.history.com/topics/reformation/reformation</w:t>
-        </w:r>
-      </w:hyperlink>
-      <w:r>
-        <w:t xml:space="preserve"> </w:t>
-      </w:r>
-    </w:p>
-    <w:p>
-      <w:r>
-        <w:t xml:space="preserve">The European Renaissance – </w:t>
-      </w:r>
-      <w:hyperlink r:id="rId12" w:history="1">
-        <w:r>
-          <w:rPr>
-            <w:rStyle w:val="Hyperlink"/>
-          </w:rPr>
-          <w:t>https://www.history.com/topics/renaissance/renaissance</w:t>
-        </w:r>
-      </w:hyperlink>
-      <w:r>
-        <w:t xml:space="preserve"> </w:t>
-      </w:r>
-    </w:p>
-    <w:p>
-      <w:r>
-        <w:t xml:space="preserve">The Enlightenment – </w:t>
-      </w:r>
-      <w:hyperlink r:id="rId13" w:history="1">
-        <w:r>
-          <w:rPr>
-            <w:rStyle w:val="Hyperlink"/>
-          </w:rPr>
-          <w:t>https://www.history.com/topics/british-history/enlightenment</w:t>
-        </w:r>
-      </w:hyperlink>
-      <w:r>
-        <w:t xml:space="preserve"> </w:t>
-      </w:r>
-    </w:p>
-    <w:p>
-      <w:r>
-        <w:t xml:space="preserve">First Industrial Revolution – </w:t>
-      </w:r>
-      <w:hyperlink r:id="rId14" w:history="1">
-        <w:r>
-          <w:rPr>
-            <w:rStyle w:val="Hyperlink"/>
-          </w:rPr>
-          <w:t>https://www.history.com/topics/industrial-revolution/industrial-revolution</w:t>
-        </w:r>
-      </w:hyperlink>
-      <w:r>
-        <w:t xml:space="preserve">, </w:t>
-      </w:r>
-      <w:hyperlink r:id="rId15" w:history="1">
-        <w:r>
-          <w:rPr>
-            <w:rStyle w:val="Hyperlink"/>
-          </w:rPr>
-          <w:t>https://www.britannica.com/event/Industrial-Revolution/The-first-Industrial-Revolution</w:t>
-        </w:r>
-      </w:hyperlink>
-      <w:r>
-        <w:t xml:space="preserve"> </w:t>
-      </w:r>
-    </w:p>
-    <w:p>
-      <w:r>
-        <w:t xml:space="preserve">Revolutionary Period – </w:t>
-      </w:r>
-      <w:hyperlink r:id="rId16" w:history="1">
-        <w:r>
-          <w:rPr>
-            <w:rStyle w:val="Hyperlink"/>
-          </w:rPr>
-          <w:t>https://www.history.com/topics/american-revolution/american-revolution-history</w:t>
-        </w:r>
-      </w:hyperlink>
-      <w:r>
-        <w:t xml:space="preserve"> </w:t>
-      </w:r>
-    </w:p>
-    <w:p>
-      <w:r>
-        <w:t xml:space="preserve">Age of Imperialism – </w:t>
-      </w:r>
       <w:hyperlink r:id="rId17" w:history="1">
         <w:r>
           <w:rPr>
             <w:rStyle w:val="Hyperlink"/>
           </w:rPr>
-          <w:t>https://www.britannica.com/topic/imperialism</w:t>
-        </w:r>
-      </w:hyperlink>
-      <w:r>
-        <w:t xml:space="preserve"> </w:t>
+          <w:t>https://en.wikipedia.org/wiki/Timeline_of_European_imperialism#1870%E2%80%931914</w:t>
+        </w:r>
+      </w:hyperlink>
+      <w:r>
+        <w:t xml:space="preserve"> </w:t>
+      </w:r>
+    </w:p>
+    <w:p/>
+    <w:p>
+      <w:r>
+        <w:t>Victorian Era</w:t>
+      </w:r>
+      <w:r>
+        <w:t xml:space="preserve"> (Mid 19 – Early 20 AD)</w:t>
+      </w:r>
+      <w:r>
+        <w:t xml:space="preserve">: </w:t>
       </w:r>
       <w:hyperlink r:id="rId18" w:history="1">
         <w:r>
           <w:rPr>
             <w:rStyle w:val="Hyperlink"/>
           </w:rPr>
-          <w:t>https://www.tamaqua.k12.pa.us/cms/lib07/PA01000119/Centricity/Domain/119/TheAgeofImperialism.pdf</w:t>
-        </w:r>
-      </w:hyperlink>
-      <w:r>
-        <w:t xml:space="preserve"> </w:t>
-      </w:r>
-    </w:p>
-    <w:p>
-      <w:r>
-        <w:t xml:space="preserve">Victorian Era – </w:t>
+          <w:t>https://www.softschools.com/timelines/victorian_era_timeline/43/</w:t>
+        </w:r>
+      </w:hyperlink>
+      <w:r>
+        <w:t xml:space="preserve"> </w:t>
+      </w:r>
+    </w:p>
+    <w:p/>
+    <w:p>
+      <w:r>
+        <w:t>Second Industrial Revolution</w:t>
+      </w:r>
+      <w:r>
+        <w:t xml:space="preserve"> </w:t>
+      </w:r>
+      <w:r>
+        <w:t>(Mid 1</w:t>
+      </w:r>
+      <w:r>
+        <w:t>8</w:t>
+      </w:r>
+      <w:r>
+        <w:t xml:space="preserve"> - </w:t>
+      </w:r>
+      <w:r>
+        <w:t>Early</w:t>
+      </w:r>
+      <w:r>
+        <w:t xml:space="preserve"> 1</w:t>
+      </w:r>
+      <w:r>
+        <w:t>9</w:t>
+      </w:r>
+      <w:r>
+        <w:t xml:space="preserve"> AD)</w:t>
+      </w:r>
+      <w:r>
+        <w:t xml:space="preserve">: </w:t>
       </w:r>
       <w:hyperlink r:id="rId19" w:history="1">
         <w:r>
           <w:rPr>
             <w:rStyle w:val="Hyperlink"/>
           </w:rPr>
-          <w:t>https://www.english-heritage.org.uk/learn/story-of-england/victorian/</w:t>
-        </w:r>
-      </w:hyperlink>
-      <w:r>
-        <w:t xml:space="preserve"> </w:t>
+          <w:t>https://www.softschools.com/timelines/industrial_revolution_timeline/40/</w:t>
+        </w:r>
+      </w:hyperlink>
+      <w:r>
+        <w:t xml:space="preserve"> </w:t>
+      </w:r>
+    </w:p>
+    <w:p/>
+    <w:p>
+      <w:r>
+        <w:t>WW1</w:t>
+      </w:r>
+      <w:r>
+        <w:t xml:space="preserve"> (1914 - 1918)</w:t>
+      </w:r>
+      <w:r>
+        <w:t xml:space="preserve">: </w:t>
       </w:r>
       <w:hyperlink r:id="rId20" w:history="1">
         <w:r>
           <w:rPr>
             <w:rStyle w:val="Hyperlink"/>
           </w:rPr>
-          <w:t>https://www.history.org.uk/primary/resource/3871/victorian-britain-a-brief-history</w:t>
-        </w:r>
-      </w:hyperlink>
-      <w:r>
-        <w:t xml:space="preserve"> </w:t>
-      </w:r>
-    </w:p>
-    <w:p>
-      <w:r>
-        <w:t xml:space="preserve">Second Industrial Revolution – </w:t>
+          <w:t>https://www.softschools.com/timelines/world_war_i/timeline_4/</w:t>
+        </w:r>
+      </w:hyperlink>
+      <w:r>
+        <w:t xml:space="preserve"> </w:t>
+      </w:r>
+    </w:p>
+    <w:p/>
+    <w:p>
+      <w:r>
+        <w:t>Great Depression</w:t>
+      </w:r>
+      <w:r>
+        <w:t xml:space="preserve"> (</w:t>
+      </w:r>
+      <w:r>
+        <w:t xml:space="preserve">1929 </w:t>
+      </w:r>
+      <w:r>
+        <w:t>-</w:t>
+      </w:r>
+      <w:r>
+        <w:t xml:space="preserve"> 1939</w:t>
+      </w:r>
+      <w:r>
+        <w:t>)</w:t>
+      </w:r>
+      <w:r>
+        <w:t xml:space="preserve">: </w:t>
       </w:r>
       <w:hyperlink r:id="rId21" w:history="1">
         <w:r>
           <w:rPr>
             <w:rStyle w:val="Hyperlink"/>
           </w:rPr>
-          <w:t>https://ushistoryscene.com/article/second-industrial-revolution/</w:t>
-        </w:r>
-      </w:hyperlink>
-      <w:r>
-        <w:t xml:space="preserve"> </w:t>
-      </w:r>
-      <w:hyperlink r:id="rId22" w:anchor="ref3504" w:history="1">
-        <w:r>
-          <w:rPr>
-            <w:rStyle w:val="Hyperlink"/>
-          </w:rPr>
-          <w:t>https://www.britannica.com/event/Industrial-Revolution/The-first-Industrial-Revolution#ref3504</w:t>
-        </w:r>
-      </w:hyperlink>
-      <w:r>
-        <w:t xml:space="preserve"> </w:t>
-      </w:r>
-    </w:p>
-    <w:p>
-      <w:r>
-        <w:t>WW1 –</w:t>
-      </w:r>
-      <w:r>
-        <w:t xml:space="preserve"> </w:t>
+          <w:t>https://www.softschools.com/timelines/great_depression/timeline_13/</w:t>
+        </w:r>
+      </w:hyperlink>
+      <w:r>
+        <w:t xml:space="preserve"> </w:t>
+      </w:r>
+    </w:p>
+    <w:p/>
+    <w:p>
+      <w:r>
+        <w:t>WW2</w:t>
+      </w:r>
+      <w:r>
+        <w:t xml:space="preserve"> (</w:t>
+      </w:r>
+      <w:r>
+        <w:t xml:space="preserve">1939 </w:t>
+      </w:r>
+      <w:r>
+        <w:t>-</w:t>
+      </w:r>
+      <w:r>
+        <w:t xml:space="preserve"> 1945</w:t>
+      </w:r>
+      <w:r>
+        <w:t>)</w:t>
+      </w:r>
+      <w:r>
+        <w:t xml:space="preserve">: </w:t>
+      </w:r>
+      <w:hyperlink r:id="rId22" w:history="1">
+        <w:r>
+          <w:rPr>
+            <w:rStyle w:val="Hyperlink"/>
+          </w:rPr>
+          <w:t>https://www.softschools.com/timelines/world_war_ii_timeline/120/</w:t>
+        </w:r>
+      </w:hyperlink>
+      <w:r>
+        <w:t xml:space="preserve"> </w:t>
+      </w:r>
+    </w:p>
+    <w:p/>
+    <w:p>
+      <w:r>
+        <w:t>Contemporary Period</w:t>
+      </w:r>
+      <w:r>
+        <w:t xml:space="preserve"> (1945 - present)</w:t>
+      </w:r>
+      <w:r>
+        <w:t xml:space="preserve">: </w:t>
       </w:r>
       <w:hyperlink r:id="rId23" w:history="1">
         <w:r>
           <w:rPr>
             <w:rStyle w:val="Hyperlink"/>
           </w:rPr>
-          <w:t>https://www.history.com/topics/world-war-i/world-war-i-history</w:t>
-        </w:r>
-      </w:hyperlink>
-      <w:r>
-        <w:t xml:space="preserve"> </w:t>
-      </w:r>
-    </w:p>
-    <w:p>
-      <w:r>
-        <w:t>Great Depression –</w:t>
-      </w:r>
-      <w:r>
-        <w:t xml:space="preserve"> </w:t>
-      </w:r>
-      <w:hyperlink r:id="rId24" w:history="1">
-        <w:r>
-          <w:rPr>
-            <w:rStyle w:val="Hyperlink"/>
-          </w:rPr>
-          <w:t>https://www.history.com/topics/great-depression/great-depression-history</w:t>
-        </w:r>
-      </w:hyperlink>
-      <w:r>
-        <w:t xml:space="preserve"> </w:t>
-      </w:r>
-    </w:p>
-    <w:p>
-      <w:r>
-        <w:t xml:space="preserve">WW2 – </w:t>
-      </w:r>
-      <w:hyperlink r:id="rId25" w:history="1">
-        <w:r>
-          <w:rPr>
-            <w:rStyle w:val="Hyperlink"/>
-          </w:rPr>
-          <w:t>https://www.history.com/topics/world-war-ii/world-war-ii-history</w:t>
-        </w:r>
-      </w:hyperlink>
-      <w:r>
-        <w:t xml:space="preserve"> </w:t>
-      </w:r>
-    </w:p>
-    <w:p>
-      <w:r>
-        <w:t xml:space="preserve">Contemporary Period – </w:t>
-      </w:r>
-      <w:hyperlink r:id="rId26" w:history="1">
-        <w:r>
-          <w:rPr>
-            <w:rStyle w:val="Hyperlink"/>
-          </w:rPr>
-          <w:t>https://www.wikiwand.com/en/Contemporary_history</w:t>
-        </w:r>
-      </w:hyperlink>
-      <w:r>
-        <w:t xml:space="preserve"> </w:t>
-      </w:r>
-      <w:hyperlink r:id="rId27" w:history="1">
-        <w:r>
-          <w:rPr>
-            <w:rStyle w:val="Hyperlink"/>
-          </w:rPr>
-          <w:t>https://www.sciencedirect.com/topics/social-sciences/contemporary-history</w:t>
+          <w:t>https://history.hispantic.com/timeline/timeline-of-contemporary-period/</w:t>
         </w:r>
       </w:hyperlink>
       <w:r>

</xml_diff>

<commit_message>
Add more historical info.
</commit_message>
<xml_diff>
--- a/Site/Info/Historical eras.docx
+++ b/Site/Info/Historical eras.docx
@@ -20,19 +20,7 @@
           <w:rPr>
             <w:rStyle w:val="Hyperlink"/>
           </w:rPr>
-          <w:t>https://www.worldhistory.o</w:t>
-        </w:r>
-        <w:r>
-          <w:rPr>
-            <w:rStyle w:val="Hyperlink"/>
-          </w:rPr>
-          <w:t>r</w:t>
-        </w:r>
-        <w:r>
-          <w:rPr>
-            <w:rStyle w:val="Hyperlink"/>
-          </w:rPr>
-          <w:t>g/timeline/Stone_Age/</w:t>
+          <w:t>https://www.worldhistory.org/timeline/Stone_Age/</w:t>
         </w:r>
       </w:hyperlink>
       <w:r>
@@ -53,6 +41,42 @@
         </w:r>
       </w:hyperlink>
       <w:r>
+        <w:t xml:space="preserve">, </w:t>
+      </w:r>
+      <w:hyperlink r:id="rId6" w:history="1">
+        <w:r>
+          <w:rPr>
+            <w:rStyle w:val="Hyperlink"/>
+          </w:rPr>
+          <w:t>https://www.scientificamerican.com/article/when-the-first-farmers-arrived-in-europe-inequality-evolved/</w:t>
+        </w:r>
+      </w:hyperlink>
+      <w:r>
+        <w:t>,</w:t>
+      </w:r>
+      <w:r>
+        <w:t xml:space="preserve"> </w:t>
+      </w:r>
+      <w:hyperlink r:id="rId7" w:history="1">
+        <w:r>
+          <w:rPr>
+            <w:rStyle w:val="Hyperlink"/>
+          </w:rPr>
+          <w:t>https://whc.unesco.org/en/list/393/</w:t>
+        </w:r>
+      </w:hyperlink>
+      <w:r>
+        <w:t xml:space="preserve">, </w:t>
+      </w:r>
+      <w:hyperlink r:id="rId8" w:history="1">
+        <w:r>
+          <w:rPr>
+            <w:rStyle w:val="Hyperlink"/>
+          </w:rPr>
+          <w:t>https://www.worldhistory.org/Mycenaean_Civilization/</w:t>
+        </w:r>
+      </w:hyperlink>
+      <w:r>
         <w:t xml:space="preserve"> </w:t>
       </w:r>
     </w:p>
@@ -64,7 +88,7 @@
       <w:r>
         <w:t xml:space="preserve"> </w:t>
       </w:r>
-      <w:hyperlink r:id="rId6" w:history="1">
+      <w:hyperlink r:id="rId9" w:history="1">
         <w:r>
           <w:rPr>
             <w:rStyle w:val="Hyperlink"/>
@@ -73,6 +97,17 @@
         </w:r>
       </w:hyperlink>
       <w:r>
+        <w:t xml:space="preserve">, </w:t>
+      </w:r>
+      <w:hyperlink r:id="rId10" w:history="1">
+        <w:r>
+          <w:rPr>
+            <w:rStyle w:val="Hyperlink"/>
+          </w:rPr>
+          <w:t>https://www.worldhistory.org/agora/</w:t>
+        </w:r>
+      </w:hyperlink>
+      <w:r>
         <w:t xml:space="preserve"> </w:t>
       </w:r>
     </w:p>
@@ -111,23 +146,26 @@
       <w:r>
         <w:t xml:space="preserve"> – </w:t>
       </w:r>
-      <w:hyperlink r:id="rId7" w:history="1">
-        <w:r>
-          <w:rPr>
-            <w:rStyle w:val="Hyperlink"/>
-          </w:rPr>
-          <w:t>https://en.wikipedia.org/wiki/Timeline_of_Roman_history</w:t>
+      <w:hyperlink r:id="rId11" w:history="1">
+        <w:r>
+          <w:rPr>
+            <w:rStyle w:val="Hyperlink"/>
+          </w:rPr>
+          <w:t>https://www.softschools.com/timelines/roman_empire/timeline_9/</w:t>
         </w:r>
       </w:hyperlink>
       <w:r>
         <w:t xml:space="preserve">, </w:t>
       </w:r>
-      <w:hyperlink r:id="rId8" w:history="1">
-        <w:r>
-          <w:rPr>
-            <w:rStyle w:val="Hyperlink"/>
-          </w:rPr>
-          <w:t>https://en.wikipedia.org/wiki/Timeline_of_ancient_Greece</w:t>
+      <w:r>
+        <w:t xml:space="preserve"> </w:t>
+      </w:r>
+      <w:hyperlink r:id="rId12" w:history="1">
+        <w:r>
+          <w:rPr>
+            <w:rStyle w:val="Hyperlink"/>
+          </w:rPr>
+          <w:t>https://www.softschools.com/timelines/ancient_greece_timeline/80/</w:t>
         </w:r>
       </w:hyperlink>
       <w:r>
@@ -151,7 +189,7 @@
       <w:r>
         <w:t xml:space="preserve">: </w:t>
       </w:r>
-      <w:hyperlink r:id="rId9" w:history="1">
+      <w:hyperlink r:id="rId13" w:history="1">
         <w:r>
           <w:rPr>
             <w:rStyle w:val="Hyperlink"/>
@@ -160,6 +198,17 @@
         </w:r>
       </w:hyperlink>
       <w:r>
+        <w:br/>
+      </w:r>
+      <w:hyperlink r:id="rId14" w:history="1">
+        <w:r>
+          <w:rPr>
+            <w:rStyle w:val="Hyperlink"/>
+          </w:rPr>
+          <w:t>https://www.thoughtco.com/defining-the-middle-ages-part-6-1788883</w:t>
+        </w:r>
+      </w:hyperlink>
+      <w:r>
         <w:t xml:space="preserve"> </w:t>
       </w:r>
     </w:p>
@@ -174,24 +223,37 @@
       <w:r>
         <w:t xml:space="preserve">: </w:t>
       </w:r>
-      <w:hyperlink r:id="rId10" w:history="1">
-        <w:r>
-          <w:rPr>
-            <w:rStyle w:val="Hyperlink"/>
-          </w:rPr>
-          <w:t>https://www.worldhistory.org/timeline/Renaissance_H</w:t>
-        </w:r>
-        <w:r>
-          <w:rPr>
-            <w:rStyle w:val="Hyperlink"/>
-          </w:rPr>
-          <w:t>u</w:t>
-        </w:r>
-        <w:r>
-          <w:rPr>
-            <w:rStyle w:val="Hyperlink"/>
-          </w:rPr>
-          <w:t>manism/</w:t>
+      <w:hyperlink r:id="rId15" w:history="1">
+        <w:r>
+          <w:rPr>
+            <w:rStyle w:val="Hyperlink"/>
+          </w:rPr>
+          <w:t>https://www.worldhistory.org/timeline/Renaissance_Humanism/</w:t>
+        </w:r>
+      </w:hyperlink>
+      <w:r>
+        <w:t xml:space="preserve">, </w:t>
+      </w:r>
+      <w:hyperlink r:id="rId16" w:history="1">
+        <w:r>
+          <w:rPr>
+            <w:rStyle w:val="Hyperlink"/>
+          </w:rPr>
+          <w:t>https://en.wikipedia.org/wiki/The_Decameron</w:t>
+        </w:r>
+      </w:hyperlink>
+      <w:r>
+        <w:t xml:space="preserve">, </w:t>
+      </w:r>
+      <w:r>
+        <w:br/>
+      </w:r>
+      <w:hyperlink r:id="rId17" w:history="1">
+        <w:r>
+          <w:rPr>
+            <w:rStyle w:val="Hyperlink"/>
+          </w:rPr>
+          <w:t>https://www.timetoast.com/timelines/humanism-d0818d6f-f0c1-46bd-8270-c1b02704de5b</w:t>
         </w:r>
       </w:hyperlink>
       <w:r>
@@ -209,7 +271,7 @@
       <w:r>
         <w:t xml:space="preserve">: </w:t>
       </w:r>
-      <w:hyperlink r:id="rId11" w:history="1">
+      <w:hyperlink r:id="rId18" w:history="1">
         <w:r>
           <w:rPr>
             <w:rStyle w:val="Hyperlink"/>
@@ -227,73 +289,176 @@
         <w:t>The European Renaissance</w:t>
       </w:r>
       <w:r>
-        <w:t xml:space="preserve"> </w:t>
-      </w:r>
-      <w:r>
-        <w:t>(14 – 17 AD)</w:t>
+        <w:t xml:space="preserve"> (14 – 17 AD): </w:t>
+      </w:r>
+      <w:hyperlink r:id="rId19" w:history="1">
+        <w:r>
+          <w:rPr>
+            <w:rStyle w:val="Hyperlink"/>
+          </w:rPr>
+          <w:t>https://www.worldhistory.org/timeline/renaissance/</w:t>
+        </w:r>
+      </w:hyperlink>
+      <w:r>
+        <w:t xml:space="preserve">, </w:t>
+      </w:r>
+      <w:hyperlink r:id="rId20" w:history="1">
+        <w:r>
+          <w:rPr>
+            <w:rStyle w:val="Hyperlink"/>
+          </w:rPr>
+          <w:t>https://www.britannica.com/summary/Renaissance-Timeline</w:t>
+        </w:r>
+      </w:hyperlink>
+      <w:r>
+        <w:t xml:space="preserve"> </w:t>
+      </w:r>
+    </w:p>
+    <w:p/>
+    <w:p>
+      <w:r>
+        <w:t>The Enlightenment</w:t>
+      </w:r>
+      <w:r>
+        <w:t xml:space="preserve"> (16 – 18 AD)</w:t>
       </w:r>
       <w:r>
         <w:t xml:space="preserve">: </w:t>
       </w:r>
-      <w:hyperlink r:id="rId12" w:history="1">
-        <w:r>
-          <w:rPr>
-            <w:rStyle w:val="Hyperlink"/>
-          </w:rPr>
-          <w:t>https://www.worldhistory.org/timeline/renaissance/</w:t>
-        </w:r>
-      </w:hyperlink>
-      <w:r>
-        <w:t xml:space="preserve"> </w:t>
-      </w:r>
-    </w:p>
-    <w:p/>
-    <w:p>
-      <w:r>
-        <w:t>The Enlightenment</w:t>
-      </w:r>
-      <w:r>
-        <w:t xml:space="preserve"> (16 – 18 AD)</w:t>
+      <w:hyperlink r:id="rId21" w:history="1">
+        <w:r>
+          <w:rPr>
+            <w:rStyle w:val="Hyperlink"/>
+          </w:rPr>
+          <w:t>https://www.timetoast.com/timelines/enlightenment-s-major-events</w:t>
+        </w:r>
+      </w:hyperlink>
+      <w:r>
+        <w:t xml:space="preserve"> </w:t>
+      </w:r>
+    </w:p>
+    <w:p/>
+    <w:p>
+      <w:r>
+        <w:t>First Industrial Revolution</w:t>
+      </w:r>
+      <w:r>
+        <w:t xml:space="preserve"> (Mid 17 - Mid 18 AD)</w:t>
       </w:r>
       <w:r>
         <w:t xml:space="preserve">: </w:t>
       </w:r>
-      <w:hyperlink r:id="rId13" w:history="1">
-        <w:r>
-          <w:rPr>
-            <w:rStyle w:val="Hyperlink"/>
-          </w:rPr>
-          <w:t>https://www.timetoa</w:t>
-        </w:r>
-        <w:r>
-          <w:rPr>
-            <w:rStyle w:val="Hyperlink"/>
-          </w:rPr>
-          <w:t>s</w:t>
-        </w:r>
-        <w:r>
-          <w:rPr>
-            <w:rStyle w:val="Hyperlink"/>
-          </w:rPr>
-          <w:t>t.com/timelines/enlightenment-s-major-events</w:t>
-        </w:r>
-      </w:hyperlink>
-      <w:r>
-        <w:t xml:space="preserve"> </w:t>
-      </w:r>
-    </w:p>
-    <w:p/>
-    <w:p>
-      <w:r>
-        <w:t>First Industrial Revolution</w:t>
-      </w:r>
-      <w:r>
-        <w:t xml:space="preserve"> (Mid 17 - Mid 18 AD)</w:t>
+      <w:hyperlink r:id="rId22" w:history="1">
+        <w:r>
+          <w:rPr>
+            <w:rStyle w:val="Hyperlink"/>
+          </w:rPr>
+          <w:t>https://www.softschools.com/timelines/industrial_revolution_timeline/40/</w:t>
+        </w:r>
+      </w:hyperlink>
+      <w:r>
+        <w:t xml:space="preserve"> </w:t>
+      </w:r>
+    </w:p>
+    <w:p/>
+    <w:p>
+      <w:r>
+        <w:t>Revolutionary Period</w:t>
+      </w:r>
+      <w:r>
+        <w:t xml:space="preserve"> (Late 18</w:t>
+      </w:r>
+      <w:r>
+        <w:t xml:space="preserve"> AD</w:t>
+      </w:r>
+      <w:r>
+        <w:t>)</w:t>
       </w:r>
       <w:r>
         <w:t xml:space="preserve">: </w:t>
       </w:r>
-      <w:hyperlink r:id="rId14" w:history="1">
+      <w:hyperlink r:id="rId23" w:history="1">
+        <w:r>
+          <w:rPr>
+            <w:rStyle w:val="Hyperlink"/>
+          </w:rPr>
+          <w:t>https://www.softschools.com/timelines/revolutionary_war/timeline_11/</w:t>
+        </w:r>
+      </w:hyperlink>
+      <w:r>
+        <w:t xml:space="preserve"> </w:t>
+      </w:r>
+    </w:p>
+    <w:p/>
+    <w:p>
+      <w:r>
+        <w:lastRenderedPageBreak/>
+        <w:t>Age of Imperialism</w:t>
+      </w:r>
+      <w:r>
+        <w:t xml:space="preserve"> (Mid 18 – Early 19 AD)</w:t>
+      </w:r>
+      <w:r>
+        <w:t xml:space="preserve">: </w:t>
+      </w:r>
+      <w:hyperlink r:id="rId24" w:history="1">
+        <w:r>
+          <w:rPr>
+            <w:rStyle w:val="Hyperlink"/>
+          </w:rPr>
+          <w:t>https://www.timetoast.com/timelines/major-events-in-imperialism</w:t>
+        </w:r>
+      </w:hyperlink>
+      <w:r>
+        <w:t xml:space="preserve">, </w:t>
+      </w:r>
+      <w:hyperlink r:id="rId25" w:anchor="1870%E2%80%931914" w:history="1">
+        <w:r>
+          <w:rPr>
+            <w:rStyle w:val="Hyperlink"/>
+          </w:rPr>
+          <w:t>https://en.wikipedia.org/wiki/Timeline_of_European_imperialism#1870%E2%80%931914</w:t>
+        </w:r>
+      </w:hyperlink>
+      <w:r>
+        <w:t xml:space="preserve"> </w:t>
+      </w:r>
+    </w:p>
+    <w:p/>
+    <w:p>
+      <w:r>
+        <w:t>Victorian Era</w:t>
+      </w:r>
+      <w:r>
+        <w:t xml:space="preserve"> (Mid 19 – Early 20 AD)</w:t>
+      </w:r>
+      <w:r>
+        <w:t xml:space="preserve">: </w:t>
+      </w:r>
+      <w:hyperlink r:id="rId26" w:history="1">
+        <w:r>
+          <w:rPr>
+            <w:rStyle w:val="Hyperlink"/>
+          </w:rPr>
+          <w:t>https://www.softschools.com/timelines/victorian_era_timeline/43/</w:t>
+        </w:r>
+      </w:hyperlink>
+      <w:r>
+        <w:t xml:space="preserve"> </w:t>
+      </w:r>
+    </w:p>
+    <w:p/>
+    <w:p>
+      <w:r>
+        <w:t>Second Industrial Revolution</w:t>
+      </w:r>
+      <w:r>
+        <w:t xml:space="preserve"> (Mid 18 - Early 19 AD)</w:t>
+      </w:r>
+      <w:r>
+        <w:t xml:space="preserve">: </w:t>
+      </w:r>
+      <w:hyperlink r:id="rId27" w:history="1">
         <w:r>
           <w:rPr>
             <w:rStyle w:val="Hyperlink"/>
@@ -308,13 +473,53 @@
     <w:p/>
     <w:p>
       <w:r>
-        <w:t>Revolutionary Period</w:t>
-      </w:r>
-      <w:r>
-        <w:t xml:space="preserve"> (Late 18</w:t>
-      </w:r>
-      <w:r>
-        <w:t xml:space="preserve"> AD</w:t>
+        <w:t>WW1</w:t>
+      </w:r>
+      <w:r>
+        <w:t xml:space="preserve"> (1914 - 1918)</w:t>
+      </w:r>
+      <w:r>
+        <w:t xml:space="preserve">: </w:t>
+      </w:r>
+      <w:hyperlink r:id="rId28" w:history="1">
+        <w:r>
+          <w:rPr>
+            <w:rStyle w:val="Hyperlink"/>
+          </w:rPr>
+          <w:t>https://www.softschools.com/timelines/world_war_i/timeline_4/</w:t>
+        </w:r>
+      </w:hyperlink>
+      <w:r>
+        <w:t xml:space="preserve">, </w:t>
+      </w:r>
+      <w:hyperlink r:id="rId29" w:history="1">
+        <w:r>
+          <w:rPr>
+            <w:rStyle w:val="Hyperlink"/>
+          </w:rPr>
+          <w:t>https://www.britannica.com/event/World-War-I/Killed-wounded-and-missing</w:t>
+        </w:r>
+      </w:hyperlink>
+      <w:r>
+        <w:t xml:space="preserve"> </w:t>
+      </w:r>
+    </w:p>
+    <w:p/>
+    <w:p>
+      <w:r>
+        <w:t>Great Depression</w:t>
+      </w:r>
+      <w:r>
+        <w:t xml:space="preserve"> (</w:t>
+      </w:r>
+      <w:r>
+        <w:t xml:space="preserve">1929 </w:t>
+      </w:r>
+      <w:r>
+        <w:t>-</w:t>
+      </w:r>
+      <w:r>
+        <w:t xml:space="preserve"> 1939</w:t>
       </w:r>
       <w:r>
         <w:t>)</w:t>
@@ -322,247 +527,114 @@
       <w:r>
         <w:t xml:space="preserve">: </w:t>
       </w:r>
-      <w:hyperlink r:id="rId15" w:history="1">
-        <w:r>
-          <w:rPr>
-            <w:rStyle w:val="Hyperlink"/>
-          </w:rPr>
-          <w:t>https://www.softschools.com/timelines/revolutionary_war/timeline_11/</w:t>
-        </w:r>
-      </w:hyperlink>
-      <w:r>
-        <w:t xml:space="preserve"> </w:t>
-      </w:r>
-    </w:p>
-    <w:p/>
-    <w:p>
-      <w:r>
-        <w:t>Age of Imperialism</w:t>
-      </w:r>
-      <w:r>
-        <w:t xml:space="preserve"> (Mid 18 – Early 19 AD)</w:t>
+      <w:hyperlink r:id="rId30" w:history="1">
+        <w:r>
+          <w:rPr>
+            <w:rStyle w:val="Hyperlink"/>
+          </w:rPr>
+          <w:t>https://www.softschools.com/timelines/great_depression/timeline_13/</w:t>
+        </w:r>
+      </w:hyperlink>
+      <w:r>
+        <w:t xml:space="preserve"> </w:t>
+      </w:r>
+    </w:p>
+    <w:p/>
+    <w:p>
+      <w:r>
+        <w:t>WW2</w:t>
+      </w:r>
+      <w:r>
+        <w:t xml:space="preserve"> (</w:t>
+      </w:r>
+      <w:r>
+        <w:t xml:space="preserve">1939 </w:t>
+      </w:r>
+      <w:r>
+        <w:t>-</w:t>
+      </w:r>
+      <w:r>
+        <w:t xml:space="preserve"> 1945</w:t>
+      </w:r>
+      <w:r>
+        <w:t>)</w:t>
       </w:r>
       <w:r>
         <w:t xml:space="preserve">: </w:t>
       </w:r>
-      <w:hyperlink r:id="rId16" w:history="1">
-        <w:r>
-          <w:rPr>
-            <w:rStyle w:val="Hyperlink"/>
-          </w:rPr>
-          <w:t>https://www.time</w:t>
-        </w:r>
-        <w:r>
-          <w:rPr>
-            <w:rStyle w:val="Hyperlink"/>
-          </w:rPr>
-          <w:t>t</w:t>
-        </w:r>
-        <w:r>
-          <w:rPr>
-            <w:rStyle w:val="Hyperlink"/>
-          </w:rPr>
-          <w:t>oast.com/timelines/major-events-in-imperialis</w:t>
-        </w:r>
-        <w:r>
-          <w:rPr>
-            <w:rStyle w:val="Hyperlink"/>
-          </w:rPr>
-          <w:t>m</w:t>
+      <w:hyperlink r:id="rId31" w:history="1">
+        <w:r>
+          <w:rPr>
+            <w:rStyle w:val="Hyperlink"/>
+          </w:rPr>
+          <w:t>https://www.softschools.com/timelines/world_war_ii_timeline/120/</w:t>
         </w:r>
       </w:hyperlink>
       <w:r>
         <w:t xml:space="preserve">, </w:t>
       </w:r>
-      <w:hyperlink r:id="rId17" w:history="1">
-        <w:r>
-          <w:rPr>
-            <w:rStyle w:val="Hyperlink"/>
-          </w:rPr>
-          <w:t>https://en.wikipedia.org/wiki/Timeline_of_European_imperialism#1870%E2%80%931914</w:t>
-        </w:r>
-      </w:hyperlink>
-      <w:r>
-        <w:t xml:space="preserve"> </w:t>
-      </w:r>
-    </w:p>
-    <w:p/>
-    <w:p>
-      <w:r>
-        <w:t>Victorian Era</w:t>
-      </w:r>
-      <w:r>
-        <w:t xml:space="preserve"> (Mid 19 – Early 20 AD)</w:t>
+      <w:hyperlink r:id="rId32" w:history="1">
+        <w:r>
+          <w:rPr>
+            <w:rStyle w:val="Hyperlink"/>
+          </w:rPr>
+          <w:t>https://www.britannica.com/event/World-War-II/Costs-of-the-war</w:t>
+        </w:r>
+      </w:hyperlink>
+      <w:r>
+        <w:t xml:space="preserve"> </w:t>
+      </w:r>
+    </w:p>
+    <w:p/>
+    <w:p>
+      <w:r>
+        <w:t>Contemporary Period</w:t>
+      </w:r>
+      <w:r>
+        <w:t xml:space="preserve"> (1945 - present)</w:t>
       </w:r>
       <w:r>
         <w:t xml:space="preserve">: </w:t>
       </w:r>
-      <w:hyperlink r:id="rId18" w:history="1">
-        <w:r>
-          <w:rPr>
-            <w:rStyle w:val="Hyperlink"/>
-          </w:rPr>
-          <w:t>https://www.softschools.com/timelines/victorian_era_timeline/43/</w:t>
-        </w:r>
-      </w:hyperlink>
-      <w:r>
-        <w:t xml:space="preserve"> </w:t>
-      </w:r>
-    </w:p>
-    <w:p/>
-    <w:p>
-      <w:r>
-        <w:t>Second Industrial Revolution</w:t>
-      </w:r>
-      <w:r>
-        <w:t xml:space="preserve"> </w:t>
-      </w:r>
-      <w:r>
-        <w:t>(Mid 1</w:t>
-      </w:r>
-      <w:r>
-        <w:t>8</w:t>
-      </w:r>
-      <w:r>
-        <w:t xml:space="preserve"> - </w:t>
-      </w:r>
-      <w:r>
-        <w:t>Early</w:t>
-      </w:r>
-      <w:r>
-        <w:t xml:space="preserve"> 1</w:t>
-      </w:r>
-      <w:r>
-        <w:t>9</w:t>
-      </w:r>
-      <w:r>
-        <w:t xml:space="preserve"> AD)</w:t>
-      </w:r>
-      <w:r>
-        <w:t xml:space="preserve">: </w:t>
-      </w:r>
-      <w:hyperlink r:id="rId19" w:history="1">
-        <w:r>
-          <w:rPr>
-            <w:rStyle w:val="Hyperlink"/>
-          </w:rPr>
-          <w:t>https://www.softschools.com/timelines/industrial_revolution_timeline/40/</w:t>
-        </w:r>
-      </w:hyperlink>
-      <w:r>
-        <w:t xml:space="preserve"> </w:t>
-      </w:r>
-    </w:p>
-    <w:p/>
-    <w:p>
-      <w:r>
-        <w:t>WW1</w:t>
-      </w:r>
-      <w:r>
-        <w:t xml:space="preserve"> (1914 - 1918)</w:t>
-      </w:r>
-      <w:r>
-        <w:t xml:space="preserve">: </w:t>
-      </w:r>
-      <w:hyperlink r:id="rId20" w:history="1">
-        <w:r>
-          <w:rPr>
-            <w:rStyle w:val="Hyperlink"/>
-          </w:rPr>
-          <w:t>https://www.softschools.com/timelines/world_war_i/timeline_4/</w:t>
-        </w:r>
-      </w:hyperlink>
-      <w:r>
-        <w:t xml:space="preserve"> </w:t>
-      </w:r>
-    </w:p>
-    <w:p/>
-    <w:p>
-      <w:r>
-        <w:t>Great Depression</w:t>
-      </w:r>
-      <w:r>
-        <w:t xml:space="preserve"> (</w:t>
-      </w:r>
-      <w:r>
-        <w:t xml:space="preserve">1929 </w:t>
-      </w:r>
-      <w:r>
-        <w:t>-</w:t>
-      </w:r>
-      <w:r>
-        <w:t xml:space="preserve"> 1939</w:t>
-      </w:r>
-      <w:r>
-        <w:t>)</w:t>
-      </w:r>
-      <w:r>
-        <w:t xml:space="preserve">: </w:t>
-      </w:r>
-      <w:hyperlink r:id="rId21" w:history="1">
-        <w:r>
-          <w:rPr>
-            <w:rStyle w:val="Hyperlink"/>
-          </w:rPr>
-          <w:t>https://www.softschools.com/timelines/great_depression/timeline_13/</w:t>
-        </w:r>
-      </w:hyperlink>
-      <w:r>
-        <w:t xml:space="preserve"> </w:t>
-      </w:r>
-    </w:p>
-    <w:p/>
-    <w:p>
-      <w:r>
-        <w:t>WW2</w:t>
-      </w:r>
-      <w:r>
-        <w:t xml:space="preserve"> (</w:t>
-      </w:r>
-      <w:r>
-        <w:t xml:space="preserve">1939 </w:t>
-      </w:r>
-      <w:r>
-        <w:t>-</w:t>
-      </w:r>
-      <w:r>
-        <w:t xml:space="preserve"> 1945</w:t>
-      </w:r>
-      <w:r>
-        <w:t>)</w:t>
-      </w:r>
-      <w:r>
-        <w:t xml:space="preserve">: </w:t>
-      </w:r>
-      <w:hyperlink r:id="rId22" w:history="1">
-        <w:r>
-          <w:rPr>
-            <w:rStyle w:val="Hyperlink"/>
-          </w:rPr>
-          <w:t>https://www.softschools.com/timelines/world_war_ii_timeline/120/</w:t>
-        </w:r>
-      </w:hyperlink>
-      <w:r>
-        <w:t xml:space="preserve"> </w:t>
-      </w:r>
-    </w:p>
-    <w:p/>
-    <w:p>
-      <w:r>
-        <w:t>Contemporary Period</w:t>
-      </w:r>
-      <w:r>
-        <w:t xml:space="preserve"> (1945 - present)</w:t>
-      </w:r>
-      <w:r>
-        <w:t xml:space="preserve">: </w:t>
-      </w:r>
-      <w:hyperlink r:id="rId23" w:history="1">
+      <w:hyperlink r:id="rId33" w:history="1">
         <w:r>
           <w:rPr>
             <w:rStyle w:val="Hyperlink"/>
           </w:rPr>
           <w:t>https://history.hispantic.com/timeline/timeline-of-contemporary-period/</w:t>
+        </w:r>
+      </w:hyperlink>
+      <w:r>
+        <w:t xml:space="preserve">, </w:t>
+      </w:r>
+      <w:hyperlink r:id="rId34" w:history="1">
+        <w:r>
+          <w:rPr>
+            <w:rStyle w:val="Hyperlink"/>
+          </w:rPr>
+          <w:t>https://www.timetoast.com/timelines/major-historical-events-of-the-contemporary-period</w:t>
+        </w:r>
+      </w:hyperlink>
+      <w:r>
+        <w:t xml:space="preserve">, </w:t>
+      </w:r>
+      <w:hyperlink r:id="rId35" w:history="1">
+        <w:r>
+          <w:rPr>
+            <w:rStyle w:val="Hyperlink"/>
+          </w:rPr>
+          <w:t>https://en.wikipedia.org/wiki/Germany</w:t>
+        </w:r>
+      </w:hyperlink>
+      <w:r>
+        <w:t xml:space="preserve">, </w:t>
+      </w:r>
+      <w:hyperlink r:id="rId36" w:history="1">
+        <w:r>
+          <w:rPr>
+            <w:rStyle w:val="Hyperlink"/>
+          </w:rPr>
+          <w:t>https://www.britannica.com/topic/Berlin-Wall</w:t>
         </w:r>
       </w:hyperlink>
       <w:r>

</xml_diff>